<commit_message>
adding my second commit
</commit_message>
<xml_diff>
--- a/joshBio.docx
+++ b/joshBio.docx
@@ -25,7 +25,75 @@
           <w:sz w:val="22"/>
           <w:shd w:fill="auto" w:val="clear"/>
         </w:rPr>
-        <w:t xml:space="preserve">Joshua Bordallo </w:t>
+        <w:t xml:space="preserve">Joshua Bordallo  </w:t>
+      </w:r>
+    </w:p>
+    <w:p>
+      <w:pPr>
+        <w:spacing w:before="0" w:after="200" w:line="276"/>
+        <w:ind w:right="0" w:left="0" w:firstLine="0"/>
+        <w:jc w:val="left"/>
+        <w:rPr>
+          <w:rFonts w:ascii="Calibri" w:hAnsi="Calibri" w:cs="Calibri" w:eastAsia="Calibri"/>
+          <w:color w:val="auto"/>
+          <w:spacing w:val="0"/>
+          <w:position w:val="0"/>
+          <w:sz w:val="22"/>
+          <w:shd w:fill="auto" w:val="clear"/>
+        </w:rPr>
+      </w:pPr>
+      <w:r>
+        <w:rPr>
+          <w:rFonts w:ascii="Calibri" w:hAnsi="Calibri" w:cs="Calibri" w:eastAsia="Calibri"/>
+          <w:color w:val="auto"/>
+          <w:spacing w:val="0"/>
+          <w:position w:val="0"/>
+          <w:sz w:val="22"/>
+          <w:shd w:fill="auto" w:val="clear"/>
+        </w:rPr>
+        <w:t xml:space="preserve">GitHub Bio </w:t>
+      </w:r>
+    </w:p>
+    <w:p>
+      <w:pPr>
+        <w:spacing w:before="0" w:after="200" w:line="276"/>
+        <w:ind w:right="0" w:left="0" w:firstLine="0"/>
+        <w:jc w:val="left"/>
+        <w:rPr>
+          <w:rFonts w:ascii="Calibri" w:hAnsi="Calibri" w:cs="Calibri" w:eastAsia="Calibri"/>
+          <w:color w:val="auto"/>
+          <w:spacing w:val="0"/>
+          <w:position w:val="0"/>
+          <w:sz w:val="22"/>
+          <w:shd w:fill="auto" w:val="clear"/>
+        </w:rPr>
+      </w:pPr>
+    </w:p>
+    <w:p>
+      <w:pPr>
+        <w:spacing w:before="0" w:after="200" w:line="276"/>
+        <w:ind w:right="0" w:left="0" w:firstLine="0"/>
+        <w:jc w:val="left"/>
+        <w:rPr>
+          <w:rFonts w:ascii="Calibri" w:hAnsi="Calibri" w:cs="Calibri" w:eastAsia="Calibri"/>
+          <w:color w:val="auto"/>
+          <w:spacing w:val="0"/>
+          <w:position w:val="0"/>
+          <w:sz w:val="22"/>
+          <w:shd w:fill="auto" w:val="clear"/>
+        </w:rPr>
+      </w:pPr>
+      <w:r>
+        <w:rPr>
+          <w:rFonts w:ascii="Calibri" w:hAnsi="Calibri" w:cs="Calibri" w:eastAsia="Calibri"/>
+          <w:color w:val="auto"/>
+          <w:spacing w:val="0"/>
+          <w:position w:val="0"/>
+          <w:sz w:val="22"/>
+          <w:shd w:fill="auto" w:val="clear"/>
+        </w:rPr>
+        <w:tab/>
+        <w:t xml:space="preserve">Hello! My name is Joshua. I was born and raised on the beautiful Island of Guam. I graduated from Father Duenas High School in 2011 and University of Portland in 2015. I have a Bachelor's of Arts degree in Psychology. </w:t>
       </w:r>
     </w:p>
   </w:body>

</xml_diff>

<commit_message>
adding my fourth commit
</commit_message>
<xml_diff>
--- a/joshBio.docx
+++ b/joshBio.docx
@@ -93,8 +93,23 @@
           <w:shd w:fill="auto" w:val="clear"/>
         </w:rPr>
         <w:tab/>
-        <w:t xml:space="preserve">Hello! My name is Joshua. I was born and raised on the beautiful Island of Guam. I graduated from Father Duenas High School in 2011 and University of Portland in 2015. I have a Bachelor's of Arts degree in Psychology. I am currently enrolled in Seattle Central with the hopes of getting my 2 year degree in programming by the summer of 2020. After I plan on enrolling in the University of Washington boot camp with the hopes of getting my UW boot camp certificate by 2021. </w:t>
+        <w:t xml:space="preserve">Hello! My name is Joshua. I was born and raised on the beautiful Island of Guam. I graduated from Father Duenas High School in 2011 and University of Portland in 2015. I have a Bachelor's of Arts degree in Psychology. I am currently enrolled in Seattle Central with the hopes of getting my 2 year degree in programming by the summer of 2020. After I plan on enrolling in the University of Washington boot camp with the hopes of getting my UW boot camp certificate by 2021. Eventually I hope to return to Guam, where I can teach coding. </w:t>
       </w:r>
+    </w:p>
+    <w:p>
+      <w:pPr>
+        <w:spacing w:before="0" w:after="200" w:line="276"/>
+        <w:ind w:right="0" w:left="0" w:firstLine="0"/>
+        <w:jc w:val="left"/>
+        <w:rPr>
+          <w:rFonts w:ascii="Calibri" w:hAnsi="Calibri" w:cs="Calibri" w:eastAsia="Calibri"/>
+          <w:color w:val="auto"/>
+          <w:spacing w:val="0"/>
+          <w:position w:val="0"/>
+          <w:sz w:val="22"/>
+          <w:shd w:fill="auto" w:val="clear"/>
+        </w:rPr>
+      </w:pPr>
     </w:p>
   </w:body>
 </w:document>

</xml_diff>